<commit_message>
select count() 和 sum()函数
</commit_message>
<xml_diff>
--- a/img/新建 Microsoft Word 文档.docx
+++ b/img/新建 Microsoft Word 文档.docx
@@ -132,12 +132,6 @@
     </w:p>
     <w:p/>
     <w:p>
-      <w:pPr>
-        <w:rPr>
-          <w:rFonts w:hint="eastAsia"/>
-        </w:rPr>
-      </w:pPr>
-      <w:bookmarkStart w:id="0" w:name="_GoBack"/>
       <w:r>
         <w:rPr>
           <w:noProof/>
@@ -179,7 +173,6 @@
           </wp:inline>
         </w:drawing>
       </w:r>
-      <w:bookmarkEnd w:id="0"/>
     </w:p>
     <w:p>
       <w:r>
@@ -222,6 +215,57 @@
           </wp:inline>
         </w:drawing>
       </w:r>
+    </w:p>
+    <w:p/>
+    <w:p>
+      <w:pPr>
+        <w:rPr>
+          <w:rFonts w:hint="eastAsia"/>
+        </w:rPr>
+      </w:pPr>
+      <w:r>
+        <w:rPr>
+          <w:noProof/>
+        </w:rPr>
+        <w:lastRenderedPageBreak/>
+        <w:drawing>
+          <wp:inline distT="0" distB="0" distL="0" distR="0" wp14:anchorId="00D14124" wp14:editId="4800AAAF">
+            <wp:extent cx="5274310" cy="3521075"/>
+            <wp:effectExtent l="0" t="0" r="2540" b="3175"/>
+            <wp:docPr id="6" name="图片 6"/>
+            <wp:cNvGraphicFramePr>
+              <a:graphicFrameLocks xmlns:a="http://schemas.openxmlformats.org/drawingml/2006/main" noChangeAspect="1"/>
+            </wp:cNvGraphicFramePr>
+            <a:graphic xmlns:a="http://schemas.openxmlformats.org/drawingml/2006/main">
+              <a:graphicData uri="http://schemas.openxmlformats.org/drawingml/2006/picture">
+                <pic:pic xmlns:pic="http://schemas.openxmlformats.org/drawingml/2006/picture">
+                  <pic:nvPicPr>
+                    <pic:cNvPr id="1" name=""/>
+                    <pic:cNvPicPr/>
+                  </pic:nvPicPr>
+                  <pic:blipFill>
+                    <a:blip r:embed="rId9"/>
+                    <a:stretch>
+                      <a:fillRect/>
+                    </a:stretch>
+                  </pic:blipFill>
+                  <pic:spPr>
+                    <a:xfrm>
+                      <a:off x="0" y="0"/>
+                      <a:ext cx="5274310" cy="3521075"/>
+                    </a:xfrm>
+                    <a:prstGeom prst="rect">
+                      <a:avLst/>
+                    </a:prstGeom>
+                  </pic:spPr>
+                </pic:pic>
+              </a:graphicData>
+            </a:graphic>
+          </wp:inline>
+        </w:drawing>
+      </w:r>
+      <w:bookmarkStart w:id="0" w:name="_GoBack"/>
+      <w:bookmarkEnd w:id="0"/>
     </w:p>
     <w:sectPr>
       <w:pgSz w:w="11906" w:h="16838"/>

</xml_diff>